<commit_message>
UPDATE #9.5.0: Grammar issues(?)
</commit_message>
<xml_diff>
--- a/09 - Spike - Game Data Structures/Spike_09.docx
+++ b/09 - Spike - Game Data Structures/Spike_09.docx
@@ -548,10 +548,7 @@
         <w:t>2</w:t>
       </w:r>
       <w:r>
-        <w:t xml:space="preserve">: </w:t>
-      </w:r>
-      <w:r>
-        <w:t>Find out which container works best with what you need</w:t>
+        <w:t>: Find out which container works best with what you need</w:t>
       </w:r>
     </w:p>
     <w:p>
@@ -562,22 +559,13 @@
         <w:t xml:space="preserve">One way to find out which container you need is to know all of the possible containers that could fit your needs. With this, primary source is the most reliable (refer to link 1). </w:t>
       </w:r>
       <w:r>
-        <w:t xml:space="preserve">When you come across a new container, </w:t>
-      </w:r>
-      <w:r>
-        <w:t xml:space="preserve">make note of its </w:t>
+        <w:t xml:space="preserve">When you come across a new container, make note of its </w:t>
       </w:r>
       <w:r>
         <w:t>properties (</w:t>
       </w:r>
       <w:r>
-        <w:t xml:space="preserve">size restriction, </w:t>
-      </w:r>
-      <w:r>
-        <w:t xml:space="preserve">how it handles </w:t>
-      </w:r>
-      <w:r>
-        <w:t>data insertion/removal/accessing</w:t>
+        <w:t>size restriction, how it handles data insertion/removal/accessing</w:t>
       </w:r>
       <w:r>
         <w:t>, unique features)</w:t>
@@ -593,6 +581,9 @@
         <w:jc w:val="center"/>
       </w:pPr>
       <w:r>
+        <w:rPr>
+          <w:noProof/>
+        </w:rPr>
         <w:drawing>
           <wp:inline distT="0" distB="0" distL="0" distR="0" wp14:anchorId="3213607D" wp14:editId="0A1DD2D0">
             <wp:extent cx="5731510" cy="3213735"/>
@@ -638,14 +629,27 @@
       <w:r>
         <w:t xml:space="preserve">Fig </w:t>
       </w:r>
-      <w:fldSimple w:instr=" SEQ Fig \* ARABIC ">
-        <w:r>
-          <w:rPr>
-            <w:noProof/>
-          </w:rPr>
-          <w:t>1</w:t>
-        </w:r>
-      </w:fldSimple>
+      <w:r>
+        <w:fldChar w:fldCharType="begin"/>
+      </w:r>
+      <w:r>
+        <w:instrText xml:space="preserve"> SEQ Fig \* ARABIC </w:instrText>
+      </w:r>
+      <w:r>
+        <w:fldChar w:fldCharType="separate"/>
+      </w:r>
+      <w:r>
+        <w:rPr>
+          <w:noProof/>
+        </w:rPr>
+        <w:t>1</w:t>
+      </w:r>
+      <w:r>
+        <w:rPr>
+          <w:noProof/>
+        </w:rPr>
+        <w:fldChar w:fldCharType="end"/>
+      </w:r>
       <w:r>
         <w:t>. Table showing all the features available for each type of container on cppreference</w:t>
       </w:r>
@@ -661,16 +665,10 @@
         <w:t>For example, i</w:t>
       </w:r>
       <w:r>
-        <w:t xml:space="preserve">f </w:t>
-      </w:r>
-      <w:r>
-        <w:t>most</w:t>
-      </w:r>
-      <w:r>
-        <w:t xml:space="preserve"> people you ask tells you that using a vector or a map would be the best way to create an inventory system, then those two should be your top priority to look into</w:t>
-      </w:r>
-      <w:r>
-        <w:t xml:space="preserve"> and learn why they are the  go to for their situation</w:t>
+        <w:t>f people you ask tell you that using a vector or a map would be the best way to create an inventory system, then those two should be your top priority to look int</w:t>
+      </w:r>
+      <w:r>
+        <w:t>o</w:t>
       </w:r>
       <w:r>
         <w:t>.</w:t>
@@ -680,6 +678,7 @@
       <w:pPr>
         <w:keepNext/>
         <w:spacing w:after="0"/>
+        <w:jc w:val="center"/>
       </w:pPr>
       <w:r>
         <w:rPr>
@@ -687,9 +686,9 @@
         </w:rPr>
         <w:lastRenderedPageBreak/>
         <w:drawing>
-          <wp:inline distT="0" distB="0" distL="0" distR="0" wp14:anchorId="54E6706F" wp14:editId="3CAEC3B4">
-            <wp:extent cx="5667375" cy="5858255"/>
-            <wp:effectExtent l="0" t="0" r="0" b="9525"/>
+          <wp:inline distT="0" distB="0" distL="0" distR="0" wp14:anchorId="54E6706F" wp14:editId="67478A32">
+            <wp:extent cx="5181600" cy="5356119"/>
+            <wp:effectExtent l="0" t="0" r="0" b="0"/>
             <wp:docPr id="2" name="Picture 2"/>
             <wp:cNvGraphicFramePr>
               <a:graphicFrameLocks xmlns:a="http://schemas.openxmlformats.org/drawingml/2006/main" noChangeAspect="1"/>
@@ -719,7 +718,7 @@
                   <pic:spPr bwMode="auto">
                     <a:xfrm>
                       <a:off x="0" y="0"/>
-                      <a:ext cx="5671408" cy="5862424"/>
+                      <a:ext cx="5194235" cy="5369179"/>
                     </a:xfrm>
                     <a:prstGeom prst="rect">
                       <a:avLst/>
@@ -744,66 +743,146 @@
       <w:r>
         <w:t xml:space="preserve">Fig </w:t>
       </w:r>
+      <w:r>
+        <w:fldChar w:fldCharType="begin"/>
+      </w:r>
+      <w:r>
+        <w:instrText xml:space="preserve"> SEQ Fig \* ARABIC </w:instrText>
+      </w:r>
+      <w:r>
+        <w:fldChar w:fldCharType="separate"/>
+      </w:r>
+      <w:r>
+        <w:rPr>
+          <w:noProof/>
+        </w:rPr>
+        <w:t>2</w:t>
+      </w:r>
+      <w:r>
+        <w:rPr>
+          <w:noProof/>
+        </w:rPr>
+        <w:fldChar w:fldCharType="end"/>
+      </w:r>
+      <w:r>
+        <w:t>. A flow chart that could help you decide which container to use</w:t>
+      </w:r>
+    </w:p>
+    <w:p>
+      <w:pPr>
+        <w:pStyle w:val="Heading2"/>
+      </w:pPr>
+      <w:r>
+        <w:t xml:space="preserve">Step 3: Learn </w:t>
+      </w:r>
+      <w:r>
+        <w:t>and implement!</w:t>
+      </w:r>
+    </w:p>
+    <w:p>
+      <w:pPr>
+        <w:jc w:val="both"/>
+      </w:pPr>
+      <w:r>
+        <w:t xml:space="preserve">Say you’ve chosen to use a map for your inventory, but you have no idea how to use it. </w:t>
+      </w:r>
+      <w:r>
+        <w:t>All containers have a way to declare, add/remove/modify things.</w:t>
+      </w:r>
+      <w:r>
+        <w:t xml:space="preserve"> </w:t>
+      </w:r>
+      <w:r>
+        <w:t xml:space="preserve">Google your way through </w:t>
+      </w:r>
+      <w:r>
+        <w:t xml:space="preserve">while keeping this in mind </w:t>
+      </w:r>
+      <w:r>
+        <w:t xml:space="preserve">until you’ve </w:t>
+      </w:r>
+      <w:r>
+        <w:t xml:space="preserve">learned </w:t>
+      </w:r>
+      <w:r>
+        <w:t xml:space="preserve">how </w:t>
+      </w:r>
+      <w:r>
+        <w:t xml:space="preserve">to implement </w:t>
+      </w:r>
+      <w:r>
+        <w:t>the container of your choice and make use of its strong points.</w:t>
+      </w:r>
+    </w:p>
+    <w:p>
+      <w:pPr>
+        <w:keepNext/>
+        <w:spacing w:after="0"/>
+        <w:jc w:val="center"/>
+      </w:pPr>
+      <w:r>
+        <w:rPr>
+          <w:noProof/>
+        </w:rPr>
+        <w:drawing>
+          <wp:inline distT="0" distB="0" distL="0" distR="0" wp14:anchorId="6386FF7F" wp14:editId="11B8D9AC">
+            <wp:extent cx="5077534" cy="1943371"/>
+            <wp:effectExtent l="0" t="0" r="8890" b="0"/>
+            <wp:docPr id="3" name="Picture 3"/>
+            <wp:cNvGraphicFramePr>
+              <a:graphicFrameLocks xmlns:a="http://schemas.openxmlformats.org/drawingml/2006/main" noChangeAspect="1"/>
+            </wp:cNvGraphicFramePr>
+            <a:graphic xmlns:a="http://schemas.openxmlformats.org/drawingml/2006/main">
+              <a:graphicData uri="http://schemas.openxmlformats.org/drawingml/2006/picture">
+                <pic:pic xmlns:pic="http://schemas.openxmlformats.org/drawingml/2006/picture">
+                  <pic:nvPicPr>
+                    <pic:cNvPr id="1" name=""/>
+                    <pic:cNvPicPr/>
+                  </pic:nvPicPr>
+                  <pic:blipFill>
+                    <a:blip r:embed="rId13"/>
+                    <a:stretch>
+                      <a:fillRect/>
+                    </a:stretch>
+                  </pic:blipFill>
+                  <pic:spPr>
+                    <a:xfrm>
+                      <a:off x="0" y="0"/>
+                      <a:ext cx="5077534" cy="1943371"/>
+                    </a:xfrm>
+                    <a:prstGeom prst="rect">
+                      <a:avLst/>
+                    </a:prstGeom>
+                  </pic:spPr>
+                </pic:pic>
+              </a:graphicData>
+            </a:graphic>
+          </wp:inline>
+        </w:drawing>
+      </w:r>
+    </w:p>
+    <w:p>
+      <w:pPr>
+        <w:pStyle w:val="Caption"/>
+        <w:jc w:val="center"/>
+      </w:pPr>
+      <w:r>
+        <w:t xml:space="preserve">Fig </w:t>
+      </w:r>
       <w:fldSimple w:instr=" SEQ Fig \* ARABIC ">
         <w:r>
           <w:rPr>
             <w:noProof/>
           </w:rPr>
-          <w:t>2</w:t>
+          <w:t>3</w:t>
         </w:r>
       </w:fldSimple>
       <w:r>
-        <w:t>. A flow chart that could help you decide which container to use</w:t>
-      </w:r>
-    </w:p>
-    <w:p>
-      <w:pPr>
-        <w:pStyle w:val="Heading2"/>
-      </w:pPr>
-      <w:r>
-        <w:t xml:space="preserve">Step 3: Learn </w:t>
-      </w:r>
-      <w:r>
-        <w:t>and implement!</w:t>
-      </w:r>
-    </w:p>
-    <w:p>
-      <w:pPr>
-        <w:jc w:val="both"/>
-      </w:pPr>
-      <w:r>
-        <w:t xml:space="preserve">Say you’ve chosen to use a map for your inventory, but you have no idea how to use it. </w:t>
-      </w:r>
-      <w:r>
-        <w:t>All containers have a way to declare, add/remove/modify things.</w:t>
-      </w:r>
-      <w:r>
-        <w:t xml:space="preserve"> </w:t>
-      </w:r>
-      <w:r>
-        <w:t xml:space="preserve">Google your way through </w:t>
-      </w:r>
-      <w:r>
-        <w:t xml:space="preserve">while keeping this in mind </w:t>
-      </w:r>
-      <w:r>
-        <w:t xml:space="preserve">until you’ve </w:t>
-      </w:r>
-      <w:r>
-        <w:t xml:space="preserve">learned </w:t>
-      </w:r>
-      <w:r>
-        <w:t xml:space="preserve">how </w:t>
-      </w:r>
-      <w:r>
-        <w:t xml:space="preserve">to implement </w:t>
-      </w:r>
-      <w:r>
-        <w:t>the container of your choice and make use of its strong points.</w:t>
+        <w:t>. An example of an inventory system</w:t>
       </w:r>
     </w:p>
     <w:sectPr>
-      <w:footerReference w:type="default" r:id="rId13"/>
+      <w:footerReference w:type="default" r:id="rId14"/>
       <w:pgSz w:w="11906" w:h="16838"/>
       <w:pgMar w:top="1440" w:right="1440" w:bottom="1440" w:left="1440" w:header="708" w:footer="708" w:gutter="0"/>
       <w:cols w:space="708"/>

</xml_diff>